<commit_message>
Segunda tanda de casos de uso
Faltan los casos de uso correspondientes a la interfaz de chats y posibles implementaciones posteriores si se le añaden o se modifican funcionalidades a la app.
// Pendiente de revisión
</commit_message>
<xml_diff>
--- a/Casos de uso/Iniciar sesión.docx
+++ b/Casos de uso/Iniciar sesión.docx
@@ -305,22 +305,6 @@
             </w:pPr>
             <w:r>
               <w:t>Principal: Usuario</w:t>
-            </w:r>
-          </w:p>
-          <w:p>
-            <w:pPr>
-              <w:widowControl w:val="0"/>
-              <w:pBdr>
-                <w:top w:val="nil"/>
-                <w:left w:val="nil"/>
-                <w:bottom w:val="nil"/>
-                <w:right w:val="nil"/>
-                <w:between w:val="nil"/>
-              </w:pBdr>
-              <w:spacing w:line="240" w:lineRule="auto"/>
-            </w:pPr>
-            <w:r>
-              <w:t>Secundario: Base de Datos de Swapply</w:t>
             </w:r>
           </w:p>
         </w:tc>

</xml_diff>